<commit_message>
elif and else condition added
</commit_message>
<xml_diff>
--- a/grammar/User manual.docx
+++ b/grammar/User manual.docx
@@ -99,13 +99,7 @@
         <w:pStyle w:val="ListParagraph"/>
       </w:pPr>
       <w:r>
-        <w:t xml:space="preserve">If you want to open your </w:t>
-      </w:r>
-      <w:r>
-        <w:t xml:space="preserve">file </w:t>
-      </w:r>
-      <w:r>
-        <w:t>separately in application, you can push ‘Open Current File’ button.</w:t>
+        <w:t>If you want to open your file separately in application, you can push ‘Open Current File’ button.</w:t>
       </w:r>
     </w:p>
     <w:p>
@@ -204,8 +198,6 @@
         </w:rPr>
         <w:t>code</w:t>
       </w:r>
-      <w:bookmarkStart w:id="0" w:name="_GoBack"/>
-      <w:bookmarkEnd w:id="0"/>
       <w:proofErr w:type="gramEnd"/>
     </w:p>
     <w:p>
@@ -312,7 +304,18 @@
         </w:numPr>
       </w:pPr>
       <w:r>
-        <w:t xml:space="preserve">Defining if </w:t>
+        <w:t>Defining if</w:t>
+      </w:r>
+      <w:r>
+        <w:t>/else/</w:t>
+      </w:r>
+      <w:proofErr w:type="spellStart"/>
+      <w:r>
+        <w:t>elif</w:t>
+      </w:r>
+      <w:proofErr w:type="spellEnd"/>
+      <w:r>
+        <w:t xml:space="preserve"> </w:t>
       </w:r>
       <w:r>
         <w:t>condition</w:t>
@@ -1053,36 +1056,69 @@
           <w:szCs w:val="24"/>
         </w:rPr>
       </w:pPr>
-      <w:r>
-        <w:rPr>
-          <w:b/>
-          <w:bCs/>
-          <w:sz w:val="24"/>
-          <w:szCs w:val="24"/>
-        </w:rPr>
-        <w:t>Defining If condition</w:t>
-      </w:r>
-    </w:p>
-    <w:p>
-      <w:pPr>
-        <w:pStyle w:val="ListParagraph"/>
-        <w:rPr>
-          <w:b/>
-          <w:bCs/>
-          <w:sz w:val="24"/>
-          <w:szCs w:val="24"/>
-        </w:rPr>
-      </w:pPr>
-    </w:p>
-    <w:p>
-      <w:pPr>
-        <w:pStyle w:val="ListParagraph"/>
-      </w:pPr>
-      <w:r>
-        <w:t>In order to define any IF condition in python, user has to say the following format:</w:t>
-      </w:r>
-      <w:r>
-        <w:br/>
+      <w:bookmarkStart w:id="0" w:name="_GoBack"/>
+      <w:r>
+        <w:rPr>
+          <w:b/>
+          <w:bCs/>
+          <w:sz w:val="24"/>
+          <w:szCs w:val="24"/>
+        </w:rPr>
+        <w:t>Defining If</w:t>
+      </w:r>
+      <w:r>
+        <w:rPr>
+          <w:b/>
+          <w:bCs/>
+          <w:sz w:val="24"/>
+          <w:szCs w:val="24"/>
+        </w:rPr>
+        <w:t>/else/</w:t>
+      </w:r>
+      <w:proofErr w:type="spellStart"/>
+      <w:r>
+        <w:rPr>
+          <w:b/>
+          <w:bCs/>
+          <w:sz w:val="24"/>
+          <w:szCs w:val="24"/>
+        </w:rPr>
+        <w:t>elif</w:t>
+      </w:r>
+      <w:proofErr w:type="spellEnd"/>
+      <w:r>
+        <w:rPr>
+          <w:b/>
+          <w:bCs/>
+          <w:sz w:val="24"/>
+          <w:szCs w:val="24"/>
+        </w:rPr>
+        <w:t xml:space="preserve"> condition</w:t>
+      </w:r>
+    </w:p>
+    <w:p>
+      <w:pPr>
+        <w:pStyle w:val="ListParagraph"/>
+        <w:rPr>
+          <w:b/>
+          <w:bCs/>
+          <w:sz w:val="24"/>
+          <w:szCs w:val="24"/>
+        </w:rPr>
+      </w:pPr>
+    </w:p>
+    <w:p>
+      <w:pPr>
+        <w:pStyle w:val="ListParagraph"/>
+        <w:rPr>
+          <w:b/>
+          <w:bCs/>
+          <w:sz w:val="24"/>
+          <w:szCs w:val="24"/>
+        </w:rPr>
+      </w:pPr>
+      <w:r>
+        <w:t>In order to define ELSE condition in python, user has to say :</w:t>
       </w:r>
       <w:r>
         <w:br/>
@@ -1092,7 +1128,53 @@
         <w:rPr>
           <w:shd w:val="pct15" w:color="auto" w:fill="FFFFFF"/>
         </w:rPr>
-        <w:t>if condition {</w:t>
+        <w:t>else condition</w:t>
+      </w:r>
+    </w:p>
+    <w:p>
+      <w:pPr>
+        <w:pStyle w:val="ListParagraph"/>
+      </w:pPr>
+      <w:r>
+        <w:t>In order to define any IF</w:t>
+      </w:r>
+      <w:r>
+        <w:t>/ELIF</w:t>
+      </w:r>
+      <w:r>
+        <w:t xml:space="preserve"> condition in python, user has to say the following format:</w:t>
+      </w:r>
+      <w:r>
+        <w:br/>
+      </w:r>
+      <w:r>
+        <w:br/>
+        <w:t xml:space="preserve">    </w:t>
+      </w:r>
+      <w:r>
+        <w:rPr>
+          <w:shd w:val="pct15" w:color="auto" w:fill="FFFFFF"/>
+        </w:rPr>
+        <w:t>if</w:t>
+      </w:r>
+      <w:r>
+        <w:rPr>
+          <w:shd w:val="pct15" w:color="auto" w:fill="FFFFFF"/>
+        </w:rPr>
+        <w:t>/else if</w:t>
+      </w:r>
+      <w:r>
+        <w:rPr>
+          <w:shd w:val="pct15" w:color="auto" w:fill="FFFFFF"/>
+        </w:rPr>
+        <w:t xml:space="preserve"> condition </w:t>
+      </w:r>
+      <w:bookmarkEnd w:id="0"/>
+      <w:r>
+        <w:rPr>
+          <w:shd w:val="pct15" w:color="auto" w:fill="FFFFFF"/>
+        </w:rPr>
+        <w:t>{</w:t>
       </w:r>
       <w:proofErr w:type="spellStart"/>
       <w:r>
@@ -1468,6 +1550,7 @@
         </w:rPr>
       </w:pPr>
       <w:r>
+        <w:lastRenderedPageBreak/>
         <w:t>Integer</w:t>
       </w:r>
     </w:p>
@@ -1506,7 +1589,6 @@
         </w:rPr>
       </w:pPr>
       <w:r>
-        <w:lastRenderedPageBreak/>
         <w:t>String</w:t>
       </w:r>
     </w:p>
@@ -2140,6 +2222,13 @@
           <w:iCs/>
         </w:rPr>
         <w:br/>
+      </w:r>
+      <w:r>
+        <w:rPr>
+          <w:i/>
+          <w:iCs/>
+        </w:rPr>
+        <w:lastRenderedPageBreak/>
         <w:t>Output:</w:t>
       </w:r>
       <w:r>
@@ -2155,7 +2244,6 @@
           <w:i/>
           <w:iCs/>
         </w:rPr>
-        <w:lastRenderedPageBreak/>
         <w:t>my_third_string</w:t>
       </w:r>
       <w:proofErr w:type="spellEnd"/>
@@ -2998,6 +3086,7 @@
           <w:b/>
           <w:bCs/>
         </w:rPr>
+        <w:lastRenderedPageBreak/>
         <w:t xml:space="preserve">Multiply </w:t>
       </w:r>
       <w:r>
@@ -3034,7 +3123,6 @@
           <w:b/>
           <w:bCs/>
         </w:rPr>
-        <w:lastRenderedPageBreak/>
         <w:t xml:space="preserve">Divide </w:t>
       </w:r>
       <w:r>
@@ -3792,7 +3880,7 @@
         <v:path o:extrusionok="f" gradientshapeok="t" o:connecttype="rect"/>
         <o:lock v:ext="edit" aspectratio="t"/>
       </v:shapetype>
-      <v:shape id="_x0000_i1030" type="#_x0000_t75" style="width:11.5pt;height:11.5pt" o:bullet="t">
+      <v:shape id="_x0000_i1029" type="#_x0000_t75" style="width:11.5pt;height:11.5pt" o:bullet="t">
         <v:imagedata r:id="rId1" o:title="msoD452"/>
       </v:shape>
     </w:pict>

</xml_diff>